<commit_message>
offline SOP jadi v 1.0
</commit_message>
<xml_diff>
--- a/SOP/Front Office/Area Kasir/SOP - Penjualan.docx
+++ b/SOP/Front Office/Area Kasir/SOP - Penjualan.docx
@@ -221,15 +221,7 @@
               <w:rPr>
                 <w:rFonts w:ascii="Times New Roman" w:hAnsi="Times New Roman" w:cs="Times New Roman"/>
               </w:rPr>
-              <w:t>Mulai Berl</w:t>
-            </w:r>
-            <w:bookmarkStart w:id="0" w:name="_GoBack"/>
-            <w:bookmarkEnd w:id="0"/>
-            <w:r>
-              <w:rPr>
-                <w:rFonts w:ascii="Times New Roman" w:hAnsi="Times New Roman" w:cs="Times New Roman"/>
-              </w:rPr>
-              <w:t>aku : -</w:t>
+              <w:t>Mulai Berlaku : -</w:t>
             </w:r>
           </w:p>
         </w:tc>
@@ -501,6 +493,7 @@
     </w:p>
     <w:p>
       <w:pPr>
+        <w:ind w:firstLine="720"/>
         <w:jc w:val="both"/>
         <w:rPr>
           <w:rFonts w:ascii="Times New Roman" w:hAnsi="Times New Roman" w:cs="Times New Roman"/>
@@ -549,6 +542,7 @@
     </w:p>
     <w:p>
       <w:pPr>
+        <w:ind w:firstLine="720"/>
         <w:jc w:val="both"/>
         <w:rPr>
           <w:rFonts w:ascii="Times New Roman" w:hAnsi="Times New Roman" w:cs="Times New Roman"/>
@@ -597,6 +591,8 @@
         </w:rPr>
         <w:t>hingga customer telah selesai melakukan pembayaran</w:t>
       </w:r>
+      <w:bookmarkStart w:id="0" w:name="_GoBack"/>
+      <w:bookmarkEnd w:id="0"/>
     </w:p>
     <w:p>
       <w:pPr>
@@ -1227,25 +1223,7 @@
             <w:i/>
             <w:color w:val="000000" w:themeColor="text1"/>
           </w:rPr>
-          <w:t>Pengecek</w:t>
-        </w:r>
-        <w:r>
-          <w:rPr>
-            <w:rStyle w:val="Hyperlink"/>
-            <w:rFonts w:ascii="Times New Roman" w:hAnsi="Times New Roman" w:cs="Times New Roman"/>
-            <w:i/>
-            <w:color w:val="000000" w:themeColor="text1"/>
-          </w:rPr>
-          <w:t>a</w:t>
-        </w:r>
-        <w:r>
-          <w:rPr>
-            <w:rStyle w:val="Hyperlink"/>
-            <w:rFonts w:ascii="Times New Roman" w:hAnsi="Times New Roman" w:cs="Times New Roman"/>
-            <w:i/>
-            <w:color w:val="000000" w:themeColor="text1"/>
-          </w:rPr>
-          <w:t>n Pembayaran</w:t>
+          <w:t>Pengecekan Pembayaran</w:t>
         </w:r>
       </w:hyperlink>
     </w:p>
@@ -3633,7 +3611,7 @@
 </file>
 
 <file path=customXml/itemProps1.xml><?xml version="1.0" encoding="utf-8"?>
-<ds:datastoreItem xmlns:ds="http://schemas.openxmlformats.org/officeDocument/2006/customXml" ds:itemID="{5090C8AA-34FA-4427-951E-051AE5643017}">
+<ds:datastoreItem xmlns:ds="http://schemas.openxmlformats.org/officeDocument/2006/customXml" ds:itemID="{8ECEED7C-DD64-4636-972E-407CB29B7E5E}">
   <ds:schemaRefs>
     <ds:schemaRef ds:uri="http://schemas.openxmlformats.org/officeDocument/2006/bibliography"/>
   </ds:schemaRefs>

</xml_diff>